<commit_message>
upload compte rendu + fichiers
- compte rendu (doc word) à finir de compléter : ta partie sur le brute force, j'ai laissé de l'espace
faudra ensuite l'exporter en pdf pour l'envoyer au prof + joindre le code source
- j'ai modifié le README.txt
- le fichier shadowBreaker.py à jour avec la fonction dictionnaire, le Time et l'outpout sur le fichier text
</commit_message>
<xml_diff>
--- a/SECURITE SYSTEMES ET RESEAUX.docx
+++ b/SECURITE SYSTEMES ET RESEAUX.docx
@@ -102,14 +102,88 @@
         <w:rPr>
           <w:b/>
         </w:rPr>
-        <w:t>« username</w:t>
-      </w:r>
+        <w:t xml:space="preserve">« </w:t>
+      </w:r>
+      <w:proofErr w:type="spellStart"/>
+      <w:proofErr w:type="gramStart"/>
       <w:r>
         <w:rPr>
           <w:b/>
         </w:rPr>
-        <w:t> : passwd : last : may : must : warn : expire : disable : reserved</w:t>
-      </w:r>
+        <w:t>username</w:t>
+      </w:r>
+      <w:proofErr w:type="spellEnd"/>
+      <w:proofErr w:type="gramEnd"/>
+      <w:r>
+        <w:rPr>
+          <w:b/>
+        </w:rPr>
+        <w:t xml:space="preserve"> : </w:t>
+      </w:r>
+      <w:proofErr w:type="spellStart"/>
+      <w:r>
+        <w:rPr>
+          <w:b/>
+        </w:rPr>
+        <w:t>passwd</w:t>
+      </w:r>
+      <w:proofErr w:type="spellEnd"/>
+      <w:r>
+        <w:rPr>
+          <w:b/>
+        </w:rPr>
+        <w:t xml:space="preserve"> : last : </w:t>
+      </w:r>
+      <w:proofErr w:type="spellStart"/>
+      <w:r>
+        <w:rPr>
+          <w:b/>
+        </w:rPr>
+        <w:t>may</w:t>
+      </w:r>
+      <w:proofErr w:type="spellEnd"/>
+      <w:r>
+        <w:rPr>
+          <w:b/>
+        </w:rPr>
+        <w:t xml:space="preserve"> : must : </w:t>
+      </w:r>
+      <w:proofErr w:type="spellStart"/>
+      <w:r>
+        <w:rPr>
+          <w:b/>
+        </w:rPr>
+        <w:t>warn</w:t>
+      </w:r>
+      <w:proofErr w:type="spellEnd"/>
+      <w:r>
+        <w:rPr>
+          <w:b/>
+        </w:rPr>
+        <w:t xml:space="preserve"> : expire : </w:t>
+      </w:r>
+      <w:proofErr w:type="spellStart"/>
+      <w:r>
+        <w:rPr>
+          <w:b/>
+        </w:rPr>
+        <w:t>disable</w:t>
+      </w:r>
+      <w:proofErr w:type="spellEnd"/>
+      <w:r>
+        <w:rPr>
+          <w:b/>
+        </w:rPr>
+        <w:t xml:space="preserve"> : </w:t>
+      </w:r>
+      <w:proofErr w:type="spellStart"/>
+      <w:r>
+        <w:rPr>
+          <w:b/>
+        </w:rPr>
+        <w:t>reserved</w:t>
+      </w:r>
+      <w:proofErr w:type="spellEnd"/>
       <w:r>
         <w:rPr>
           <w:b/>
@@ -529,9 +603,11 @@
             <w:tcW w:w="1965" w:type="dxa"/>
           </w:tcPr>
           <w:p>
+            <w:proofErr w:type="spellStart"/>
             <w:r>
               <w:t>Blowfish</w:t>
             </w:r>
+            <w:proofErr w:type="spellEnd"/>
           </w:p>
         </w:tc>
         <w:tc>
@@ -785,7 +861,23 @@
           <w:i w:val="0"/>
           <w:color w:val="auto"/>
         </w:rPr>
-        <w:t>Ce type d’attaque s’avère très efficace, en effet son taux de réussite est de 100% mais son utilisation peut s’avérer très longue dès lors que le mot de passe s’allonge (supérieur à 8 caractères).</w:t>
+        <w:t>Ce type d’attaque s’avère tr</w:t>
+      </w:r>
+      <w:r>
+        <w:rPr>
+          <w:rStyle w:val="Emphaseintense"/>
+          <w:i w:val="0"/>
+          <w:color w:val="auto"/>
+        </w:rPr>
+        <w:t>ès efficace ;</w:t>
+      </w:r>
+      <w:r>
+        <w:rPr>
+          <w:rStyle w:val="Emphaseintense"/>
+          <w:i w:val="0"/>
+          <w:color w:val="auto"/>
+        </w:rPr>
+        <w:t xml:space="preserve"> en effet son taux de réussite est de 100% mais son utilisation peut s’avérer très longue dès lors que le mot de passe s’allonge (supérieur à 8 caractères).</w:t>
       </w:r>
       <w:r>
         <w:rPr>
@@ -795,39 +887,1634 @@
         </w:rPr>
         <w:t xml:space="preserve"> Néanmoins ce temps de traitement peut être optimisé en utilisant les « chaînes de Markov ».</w:t>
       </w:r>
+    </w:p>
+    <w:p>
+      <w:pPr>
+        <w:rPr>
+          <w:rStyle w:val="Emphaseintense"/>
+          <w:i w:val="0"/>
+          <w:color w:val="auto"/>
+        </w:rPr>
+      </w:pPr>
+    </w:p>
+    <w:p>
+      <w:pPr>
+        <w:pStyle w:val="Titre2"/>
+        <w:rPr>
+          <w:rStyle w:val="Emphaseintense"/>
+          <w:i w:val="0"/>
+        </w:rPr>
+      </w:pPr>
+      <w:r>
+        <w:rPr>
+          <w:rStyle w:val="Emphaseintense"/>
+          <w:i w:val="0"/>
+        </w:rPr>
+        <w:t>Question 3.2.2</w:t>
+      </w:r>
+    </w:p>
+    <w:p>
+      <w:pPr>
+        <w:rPr>
+          <w:rStyle w:val="Emphaseintense"/>
+          <w:i w:val="0"/>
+          <w:color w:val="auto"/>
+        </w:rPr>
+      </w:pPr>
+    </w:p>
+    <w:p>
+      <w:pPr>
+        <w:rPr>
+          <w:rStyle w:val="Emphaseintense"/>
+        </w:rPr>
+      </w:pPr>
+      <w:r>
+        <w:rPr>
+          <w:rStyle w:val="Emphaseintense"/>
+        </w:rPr>
+        <w:t>Mise en œuvre du script</w:t>
+      </w:r>
+      <w:r>
+        <w:rPr>
+          <w:rStyle w:val="Emphaseintense"/>
+        </w:rPr>
+        <w:t xml:space="preserve"> </w:t>
+      </w:r>
+    </w:p>
+    <w:p>
+      <w:pPr>
+        <w:rPr>
+          <w:rStyle w:val="Emphaseintense"/>
+        </w:rPr>
+      </w:pPr>
+      <w:r>
+        <w:rPr>
+          <w:rStyle w:val="Emphaseintense"/>
+          <w:i w:val="0"/>
+          <w:color w:val="auto"/>
+          <w:u w:val="single"/>
+        </w:rPr>
+        <w:t>Fich</w:t>
+      </w:r>
+      <w:r>
+        <w:rPr>
+          <w:rStyle w:val="Emphaseintense"/>
+          <w:i w:val="0"/>
+          <w:color w:val="auto"/>
+          <w:u w:val="single"/>
+        </w:rPr>
+        <w:t>ier :</w:t>
+      </w:r>
+    </w:p>
+    <w:p>
+      <w:pPr>
+        <w:rPr>
+          <w:rStyle w:val="Emphaseintense"/>
+          <w:i w:val="0"/>
+          <w:color w:val="auto"/>
+        </w:rPr>
+      </w:pPr>
+      <w:r>
+        <w:rPr>
+          <w:rStyle w:val="Emphaseintense"/>
+          <w:i w:val="0"/>
+          <w:color w:val="auto"/>
+        </w:rPr>
+        <w:t>s</w:t>
+      </w:r>
+      <w:r>
+        <w:rPr>
+          <w:rStyle w:val="Emphaseintense"/>
+          <w:i w:val="0"/>
+          <w:color w:val="auto"/>
+        </w:rPr>
+        <w:t>hadowBreaker.py</w:t>
+      </w:r>
+    </w:p>
+    <w:p>
+      <w:pPr>
+        <w:rPr>
+          <w:rStyle w:val="Emphaseintense"/>
+          <w:i w:val="0"/>
+          <w:color w:val="auto"/>
+          <w:u w:val="single"/>
+        </w:rPr>
+      </w:pPr>
+      <w:r>
+        <w:rPr>
+          <w:rStyle w:val="Emphaseintense"/>
+          <w:i w:val="0"/>
+          <w:color w:val="auto"/>
+          <w:u w:val="single"/>
+        </w:rPr>
+        <w:t>Lire le contenu du fichier </w:t>
+      </w:r>
+      <w:r>
+        <w:rPr>
+          <w:rStyle w:val="Emphaseintense"/>
+          <w:i w:val="0"/>
+          <w:color w:val="auto"/>
+          <w:u w:val="single"/>
+        </w:rPr>
+        <w:t xml:space="preserve">shadow </w:t>
+      </w:r>
+      <w:r>
+        <w:rPr>
+          <w:rStyle w:val="Emphaseintense"/>
+          <w:i w:val="0"/>
+          <w:color w:val="auto"/>
+          <w:u w:val="single"/>
+        </w:rPr>
+        <w:t xml:space="preserve">: </w:t>
+      </w:r>
+    </w:p>
+    <w:p>
+      <w:pPr>
+        <w:rPr>
+          <w:rStyle w:val="Emphaseintense"/>
+          <w:i w:val="0"/>
+          <w:color w:val="auto"/>
+        </w:rPr>
+      </w:pPr>
+      <w:r>
+        <w:rPr>
+          <w:rStyle w:val="Emphaseintense"/>
+          <w:i w:val="0"/>
+          <w:color w:val="auto"/>
+        </w:rPr>
+        <w:t xml:space="preserve">Afin de </w:t>
+      </w:r>
+      <w:r>
+        <w:rPr>
+          <w:rStyle w:val="Emphaseintense"/>
+          <w:i w:val="0"/>
+          <w:color w:val="auto"/>
+        </w:rPr>
+        <w:t xml:space="preserve">lire le contenu du fichier shadow ligne par ligne nous avons écrit une fonction intitulée </w:t>
+      </w:r>
+      <w:r>
+        <w:rPr>
+          <w:rStyle w:val="Emphaseintense"/>
+          <w:b/>
+          <w:i w:val="0"/>
+          <w:color w:val="auto"/>
+        </w:rPr>
+        <w:t>extractShadowPasswords</w:t>
+      </w:r>
+      <w:r>
+        <w:rPr>
+          <w:rStyle w:val="Emphaseintense"/>
+          <w:i w:val="0"/>
+          <w:color w:val="auto"/>
+        </w:rPr>
+        <w:t xml:space="preserve">. </w:t>
+      </w:r>
+    </w:p>
+    <w:p>
+      <w:pPr>
+        <w:rPr>
+          <w:rStyle w:val="Emphaseintense"/>
+          <w:i w:val="0"/>
+          <w:color w:val="auto"/>
+        </w:rPr>
+      </w:pPr>
+      <w:r>
+        <w:rPr>
+          <w:rStyle w:val="Emphaseintense"/>
+          <w:i w:val="0"/>
+          <w:color w:val="auto"/>
+        </w:rPr>
+        <w:t>Cette fonction a pour objectif d’ouvrir le fichier shadow, de le lire, d’extraire les mots de passe et de les afficher à l’</w:t>
+      </w:r>
+      <w:r>
+        <w:rPr>
+          <w:rStyle w:val="Emphaseintense"/>
+          <w:i w:val="0"/>
+          <w:color w:val="auto"/>
+        </w:rPr>
+        <w:t>écran (si l’extraction s’avère possible)</w:t>
+      </w:r>
+      <w:r>
+        <w:rPr>
+          <w:rStyle w:val="Emphaseintense"/>
+          <w:i w:val="0"/>
+          <w:color w:val="auto"/>
+        </w:rPr>
+        <w:t xml:space="preserve">. </w:t>
+      </w:r>
+    </w:p>
+    <w:p>
+      <w:pPr>
+        <w:rPr>
+          <w:iCs/>
+        </w:rPr>
+      </w:pPr>
+      <w:r>
+        <w:rPr>
+          <w:noProof/>
+        </w:rPr>
+        <w:lastRenderedPageBreak/>
+        <w:drawing>
+          <wp:inline distT="0" distB="0" distL="0" distR="0" wp14:anchorId="57AC2A9D" wp14:editId="35C34FA2">
+            <wp:extent cx="5760720" cy="3118485"/>
+            <wp:effectExtent l="0" t="0" r="0" b="5715"/>
+            <wp:docPr id="2" name="Image 2"/>
+            <wp:cNvGraphicFramePr>
+              <a:graphicFrameLocks xmlns:a="http://schemas.openxmlformats.org/drawingml/2006/main" noChangeAspect="1"/>
+            </wp:cNvGraphicFramePr>
+            <a:graphic xmlns:a="http://schemas.openxmlformats.org/drawingml/2006/main">
+              <a:graphicData uri="http://schemas.openxmlformats.org/drawingml/2006/picture">
+                <pic:pic xmlns:pic="http://schemas.openxmlformats.org/drawingml/2006/picture">
+                  <pic:nvPicPr>
+                    <pic:cNvPr id="1" name=""/>
+                    <pic:cNvPicPr/>
+                  </pic:nvPicPr>
+                  <pic:blipFill>
+                    <a:blip r:embed="rId8"/>
+                    <a:stretch>
+                      <a:fillRect/>
+                    </a:stretch>
+                  </pic:blipFill>
+                  <pic:spPr>
+                    <a:xfrm>
+                      <a:off x="0" y="0"/>
+                      <a:ext cx="5760720" cy="3118485"/>
+                    </a:xfrm>
+                    <a:prstGeom prst="rect">
+                      <a:avLst/>
+                    </a:prstGeom>
+                  </pic:spPr>
+                </pic:pic>
+              </a:graphicData>
+            </a:graphic>
+          </wp:inline>
+        </w:drawing>
+      </w:r>
+    </w:p>
+    <w:p>
+      <w:pPr>
+        <w:pStyle w:val="Lgende"/>
+      </w:pPr>
+      <w:r>
+        <w:t xml:space="preserve">Figure </w:t>
+      </w:r>
+      <w:fldSimple w:instr=" SEQ Figure \* ARABIC ">
+        <w:r>
+          <w:rPr>
+            <w:noProof/>
+          </w:rPr>
+          <w:t>1</w:t>
+        </w:r>
+      </w:fldSimple>
+      <w:r>
+        <w:t xml:space="preserve"> - Fonction extractShadowPasswords</w:t>
+      </w:r>
+    </w:p>
+    <w:p>
+      <w:pPr>
+        <w:rPr>
+          <w:u w:val="single"/>
+        </w:rPr>
+      </w:pPr>
+    </w:p>
+    <w:p>
+      <w:pPr>
+        <w:rPr>
+          <w:u w:val="single"/>
+        </w:rPr>
+      </w:pPr>
+      <w:r>
+        <w:rPr>
+          <w:u w:val="single"/>
+        </w:rPr>
+        <w:t xml:space="preserve">Tentative d’attaque </w:t>
+      </w:r>
+      <w:r>
+        <w:rPr>
+          <w:u w:val="single"/>
+        </w:rPr>
+        <w:t xml:space="preserve">par </w:t>
+      </w:r>
+      <w:r>
+        <w:rPr>
+          <w:u w:val="single"/>
+        </w:rPr>
+        <w:t>BruteForce :</w:t>
+      </w:r>
+    </w:p>
+    <w:p/>
+    <w:p>
+      <w:r>
+        <w:br w:type="page"/>
+      </w:r>
+    </w:p>
+    <w:p/>
+    <w:p>
+      <w:r>
+        <w:t xml:space="preserve">Ainsi, grâce à la méthode d’attaque par </w:t>
+      </w:r>
+      <w:r>
+        <w:t>BruteForce</w:t>
+      </w:r>
+      <w:r>
+        <w:t>, nous avons découvert 3</w:t>
+      </w:r>
+      <w:r>
+        <w:t xml:space="preserve"> mots de passe dissimulés dans le fichier shadow : </w:t>
+      </w:r>
+    </w:p>
+    <w:p>
+      <w:pPr>
+        <w:pStyle w:val="Paragraphedeliste"/>
+        <w:numPr>
+          <w:ilvl w:val="0"/>
+          <w:numId w:val="5"/>
+        </w:numPr>
+      </w:pPr>
+      <w:r>
+        <w:t>Utilisateur :  ROOT </w:t>
+      </w:r>
+      <w:r>
+        <w:t xml:space="preserve">– </w:t>
+      </w:r>
+      <w:proofErr w:type="spellStart"/>
+      <w:r>
+        <w:t>mdp</w:t>
+      </w:r>
+      <w:proofErr w:type="spellEnd"/>
+      <w:r>
+        <w:t xml:space="preserve"> </w:t>
+      </w:r>
+      <w:r>
+        <w:t xml:space="preserve">: </w:t>
+      </w:r>
+      <w:r>
+        <w:t>t3_p@hEN_v12</w:t>
+      </w:r>
+    </w:p>
+    <w:p>
+      <w:pPr>
+        <w:pStyle w:val="Paragraphedeliste"/>
+        <w:numPr>
+          <w:ilvl w:val="0"/>
+          <w:numId w:val="5"/>
+        </w:numPr>
+      </w:pPr>
+      <w:r>
+        <w:t xml:space="preserve">Utilisateur : GISELLE </w:t>
+      </w:r>
+      <w:r>
+        <w:t xml:space="preserve">– </w:t>
+      </w:r>
+      <w:proofErr w:type="spellStart"/>
+      <w:r>
+        <w:t>mdp</w:t>
+      </w:r>
+      <w:proofErr w:type="spellEnd"/>
+      <w:r>
+        <w:t xml:space="preserve"> : </w:t>
+      </w:r>
+      <w:proofErr w:type="spellStart"/>
+      <w:r>
+        <w:t>brazil</w:t>
+      </w:r>
+      <w:proofErr w:type="spellEnd"/>
+    </w:p>
+    <w:p>
+      <w:pPr>
+        <w:pStyle w:val="Paragraphedeliste"/>
+        <w:numPr>
+          <w:ilvl w:val="0"/>
+          <w:numId w:val="5"/>
+        </w:numPr>
+      </w:pPr>
+      <w:r>
+        <w:t xml:space="preserve">Utilisateur : FRED – </w:t>
+      </w:r>
+      <w:proofErr w:type="spellStart"/>
+      <w:r>
+        <w:t>mdp</w:t>
+      </w:r>
+      <w:proofErr w:type="spellEnd"/>
+      <w:r>
+        <w:t xml:space="preserve"> : </w:t>
+      </w:r>
+    </w:p>
+    <w:p>
+      <w:r>
+        <w:t>Les autres mots de passe n’étaient pas extractibles du fichier shadow.</w:t>
+      </w:r>
+    </w:p>
+    <w:p>
+      <w:r>
+        <w:br w:type="page"/>
+      </w:r>
+    </w:p>
+    <w:p>
+      <w:pPr>
+        <w:pStyle w:val="Titre1"/>
+      </w:pPr>
+      <w:r>
+        <w:lastRenderedPageBreak/>
+        <w:t xml:space="preserve">MISE EN ŒUVRE D’UN SCRIPT D’ATTAQUE PAR </w:t>
+      </w:r>
+      <w:r>
+        <w:t>DICTIONNAIRE</w:t>
+      </w:r>
+    </w:p>
+    <w:p>
+      <w:pPr>
+        <w:rPr>
+          <w:rStyle w:val="Emphaseintense"/>
+        </w:rPr>
+      </w:pPr>
+    </w:p>
+    <w:p>
+      <w:pPr>
+        <w:pStyle w:val="Titre2"/>
+        <w:rPr>
+          <w:rStyle w:val="Emphaseintense"/>
+          <w:i w:val="0"/>
+        </w:rPr>
+      </w:pPr>
+      <w:r>
+        <w:rPr>
+          <w:rStyle w:val="Emphaseintense"/>
+          <w:i w:val="0"/>
+        </w:rPr>
+        <w:t>Question 3.3</w:t>
+      </w:r>
+      <w:r>
+        <w:rPr>
+          <w:rStyle w:val="Emphaseintense"/>
+          <w:i w:val="0"/>
+        </w:rPr>
+        <w:t>.1</w:t>
+      </w:r>
+    </w:p>
+    <w:p>
+      <w:pPr>
+        <w:rPr>
+          <w:rStyle w:val="Emphaseintense"/>
+        </w:rPr>
+      </w:pPr>
+    </w:p>
+    <w:p>
+      <w:pPr>
+        <w:rPr>
+          <w:rStyle w:val="Emphaseintense"/>
+        </w:rPr>
+      </w:pPr>
+      <w:r>
+        <w:rPr>
+          <w:rStyle w:val="Emphaseintense"/>
+        </w:rPr>
+        <w:t xml:space="preserve">Attaque par </w:t>
+      </w:r>
+      <w:r>
+        <w:rPr>
+          <w:rStyle w:val="Emphaseintense"/>
+        </w:rPr>
+        <w:t>dictionnaire</w:t>
+      </w:r>
+    </w:p>
+    <w:p>
+      <w:pPr>
+        <w:rPr>
+          <w:rStyle w:val="Emphaseintense"/>
+          <w:color w:val="auto"/>
+        </w:rPr>
+      </w:pPr>
+    </w:p>
+    <w:p>
+      <w:pPr>
+        <w:rPr>
+          <w:rStyle w:val="Emphaseintense"/>
+          <w:i w:val="0"/>
+          <w:color w:val="auto"/>
+        </w:rPr>
+      </w:pPr>
+      <w:r>
+        <w:rPr>
+          <w:rStyle w:val="Emphaseintense"/>
+          <w:i w:val="0"/>
+          <w:color w:val="auto"/>
+        </w:rPr>
+        <w:t xml:space="preserve">L’attaque par dictionnaire consiste à comparer une liste de mots de passe prédéfinis dans un fichier, </w:t>
+      </w:r>
+      <w:r>
+        <w:rPr>
+          <w:rStyle w:val="Emphaseintense"/>
+          <w:color w:val="auto"/>
+        </w:rPr>
+        <w:t>le dictionnaire</w:t>
+      </w:r>
+      <w:r>
+        <w:rPr>
+          <w:rStyle w:val="Emphaseintense"/>
+          <w:i w:val="0"/>
+          <w:color w:val="auto"/>
+        </w:rPr>
+        <w:t>, et les comparer un a un au mot de passe souhaitant être découvert.</w:t>
+      </w:r>
+    </w:p>
+    <w:p>
+      <w:pPr>
+        <w:rPr>
+          <w:rStyle w:val="Emphaseintense"/>
+          <w:i w:val="0"/>
+          <w:color w:val="auto"/>
+        </w:rPr>
+      </w:pPr>
+      <w:r>
+        <w:rPr>
+          <w:rStyle w:val="Emphaseintense"/>
+          <w:i w:val="0"/>
+          <w:color w:val="auto"/>
+        </w:rPr>
+        <w:t>Pour ce faire, on lit le fichier dictionnaire ligne par ligne, puis on encode chaque ligne, afin de les comparer au mot de passe chiffré. Si une correspondance est trouvée, on décode la ligne correspondante du dictionnaire</w:t>
+      </w:r>
+      <w:r>
+        <w:rPr>
+          <w:rStyle w:val="Emphaseintense"/>
+          <w:i w:val="0"/>
+          <w:color w:val="auto"/>
+        </w:rPr>
+        <w:t> :</w:t>
+      </w:r>
+      <w:r>
+        <w:rPr>
+          <w:rStyle w:val="Emphaseintense"/>
+          <w:i w:val="0"/>
+          <w:color w:val="auto"/>
+        </w:rPr>
+        <w:t xml:space="preserve"> on trouve alors le mot de passe.</w:t>
+      </w:r>
+    </w:p>
+    <w:p>
+      <w:pPr>
+        <w:rPr>
+          <w:rStyle w:val="Emphaseintense"/>
+          <w:i w:val="0"/>
+          <w:color w:val="auto"/>
+        </w:rPr>
+      </w:pPr>
+      <w:r>
+        <w:rPr>
+          <w:rStyle w:val="Emphaseintense"/>
+          <w:i w:val="0"/>
+          <w:color w:val="auto"/>
+        </w:rPr>
+        <w:t>Cette méthode est très rapide mais nécessite un dictionnaire le plus exhaustif possible</w:t>
+      </w:r>
+      <w:r>
+        <w:rPr>
+          <w:rStyle w:val="Emphaseintense"/>
+          <w:i w:val="0"/>
+          <w:color w:val="auto"/>
+        </w:rPr>
+        <w:t xml:space="preserve"> et dépend de la prédictibilité du mot de passe.</w:t>
+      </w:r>
+    </w:p>
+    <w:p>
+      <w:pPr>
+        <w:rPr>
+          <w:rStyle w:val="Emphaseintense"/>
+          <w:i w:val="0"/>
+          <w:color w:val="auto"/>
+        </w:rPr>
+      </w:pPr>
+      <w:r>
+        <w:rPr>
+          <w:rStyle w:val="Emphaseintense"/>
+          <w:i w:val="0"/>
+          <w:color w:val="auto"/>
+        </w:rPr>
+        <w:t>Pour am</w:t>
+      </w:r>
+      <w:r>
+        <w:rPr>
+          <w:rStyle w:val="Emphaseintense"/>
+          <w:i w:val="0"/>
+          <w:color w:val="auto"/>
+        </w:rPr>
+        <w:t xml:space="preserve">éliorer les chances de résultats, on </w:t>
+      </w:r>
+      <w:r>
+        <w:rPr>
+          <w:rStyle w:val="Emphaseintense"/>
+          <w:i w:val="0"/>
+          <w:color w:val="auto"/>
+        </w:rPr>
+        <w:t>adapte ce fichier à la langue par exemple : il existe des dictionnaires pour le français, l’anglais...etc. Cette méthode ne donne bien évidemment pas un résultat positif pour tous les mots de passe, mais s’avère efficace car la plupart des utili</w:t>
+      </w:r>
+      <w:r>
+        <w:rPr>
+          <w:rStyle w:val="Emphaseintense"/>
+          <w:i w:val="0"/>
+          <w:color w:val="auto"/>
+        </w:rPr>
+        <w:t>sateurs utilisent souvent les mêmes.</w:t>
+      </w:r>
+    </w:p>
+    <w:p>
+      <w:pPr>
+        <w:rPr>
+          <w:rStyle w:val="Emphaseintense"/>
+          <w:i w:val="0"/>
+          <w:color w:val="auto"/>
+        </w:rPr>
+      </w:pPr>
+    </w:p>
+    <w:p>
+      <w:pPr>
+        <w:pStyle w:val="Titre2"/>
+        <w:rPr>
+          <w:rStyle w:val="Emphaseintense"/>
+          <w:i w:val="0"/>
+        </w:rPr>
+      </w:pPr>
+      <w:r>
+        <w:rPr>
+          <w:rStyle w:val="Emphaseintense"/>
+          <w:i w:val="0"/>
+        </w:rPr>
+        <w:t>Question 3.3.2</w:t>
+      </w:r>
+    </w:p>
+    <w:p>
+      <w:pPr>
+        <w:rPr>
+          <w:rStyle w:val="Emphaseintense"/>
+        </w:rPr>
+      </w:pPr>
+    </w:p>
+    <w:p>
+      <w:pPr>
+        <w:rPr>
+          <w:rStyle w:val="Emphaseintense"/>
+        </w:rPr>
+      </w:pPr>
+      <w:r>
+        <w:rPr>
+          <w:rStyle w:val="Emphaseintense"/>
+        </w:rPr>
+        <w:t>Mise en œuvre du script</w:t>
+      </w:r>
+    </w:p>
+    <w:p>
+      <w:pPr>
+        <w:rPr>
+          <w:rStyle w:val="Emphaseintense"/>
+        </w:rPr>
+      </w:pPr>
+      <w:r>
+        <w:rPr>
+          <w:rStyle w:val="Emphaseintense"/>
+          <w:i w:val="0"/>
+          <w:color w:val="auto"/>
+          <w:u w:val="single"/>
+        </w:rPr>
+        <w:t>Fich</w:t>
+      </w:r>
+      <w:r>
+        <w:rPr>
+          <w:rStyle w:val="Emphaseintense"/>
+          <w:i w:val="0"/>
+          <w:color w:val="auto"/>
+          <w:u w:val="single"/>
+        </w:rPr>
+        <w:t>ier :</w:t>
+      </w:r>
+    </w:p>
+    <w:p>
+      <w:pPr>
+        <w:rPr>
+          <w:rStyle w:val="Emphaseintense"/>
+          <w:i w:val="0"/>
+          <w:color w:val="auto"/>
+        </w:rPr>
+      </w:pPr>
+      <w:r>
+        <w:rPr>
+          <w:rStyle w:val="Emphaseintense"/>
+          <w:i w:val="0"/>
+          <w:color w:val="auto"/>
+        </w:rPr>
+        <w:t>shadowBreaker.py</w:t>
+      </w:r>
+    </w:p>
+    <w:p>
+      <w:pPr>
+        <w:rPr>
+          <w:rStyle w:val="Emphaseintense"/>
+          <w:i w:val="0"/>
+          <w:color w:val="auto"/>
+          <w:u w:val="single"/>
+        </w:rPr>
+      </w:pPr>
+      <w:r>
+        <w:rPr>
+          <w:rStyle w:val="Emphaseintense"/>
+          <w:i w:val="0"/>
+          <w:color w:val="auto"/>
+          <w:u w:val="single"/>
+        </w:rPr>
+        <w:t>Lire le contenu du fichier </w:t>
+      </w:r>
+      <w:r>
+        <w:rPr>
+          <w:rStyle w:val="Emphaseintense"/>
+          <w:i w:val="0"/>
+          <w:color w:val="auto"/>
+          <w:u w:val="single"/>
+        </w:rPr>
+        <w:t>shadow</w:t>
+      </w:r>
+      <w:r>
+        <w:rPr>
+          <w:rStyle w:val="Emphaseintense"/>
+          <w:i w:val="0"/>
+          <w:color w:val="auto"/>
+          <w:u w:val="single"/>
+        </w:rPr>
+        <w:t xml:space="preserve"> : </w:t>
+      </w:r>
+    </w:p>
+    <w:p>
+      <w:pPr>
+        <w:rPr>
+          <w:rStyle w:val="Emphaseintense"/>
+          <w:i w:val="0"/>
+          <w:color w:val="auto"/>
+        </w:rPr>
+      </w:pPr>
+      <w:r>
+        <w:rPr>
+          <w:rStyle w:val="Emphaseintense"/>
+          <w:i w:val="0"/>
+          <w:color w:val="auto"/>
+        </w:rPr>
+        <w:t xml:space="preserve">Afin de </w:t>
+      </w:r>
+      <w:r>
+        <w:rPr>
+          <w:rStyle w:val="Emphaseintense"/>
+          <w:i w:val="0"/>
+          <w:color w:val="auto"/>
+        </w:rPr>
+        <w:t xml:space="preserve">lire le contenu du fichier shadow, nous utilisons de nouveau la fonction </w:t>
+      </w:r>
+      <w:r>
+        <w:rPr>
+          <w:rStyle w:val="Emphaseintense"/>
+          <w:b/>
+          <w:i w:val="0"/>
+          <w:color w:val="auto"/>
+        </w:rPr>
+        <w:t>extractShadowPasswords</w:t>
+      </w:r>
+      <w:r>
+        <w:rPr>
+          <w:rStyle w:val="Emphaseintense"/>
+          <w:i w:val="0"/>
+          <w:color w:val="auto"/>
+        </w:rPr>
+        <w:t xml:space="preserve"> (</w:t>
+      </w:r>
+      <w:r>
+        <w:rPr>
+          <w:rStyle w:val="Emphaseintense"/>
+          <w:i w:val="0"/>
+          <w:color w:val="auto"/>
+        </w:rPr>
+        <w:t>réf</w:t>
+      </w:r>
+      <w:r>
+        <w:rPr>
+          <w:rStyle w:val="Emphaseintense"/>
+          <w:i w:val="0"/>
+          <w:color w:val="auto"/>
+        </w:rPr>
+        <w:t>. Figure 1)</w:t>
+      </w:r>
+    </w:p>
+    <w:p>
+      <w:pPr>
+        <w:rPr>
+          <w:rStyle w:val="Emphaseintense"/>
+          <w:i w:val="0"/>
+          <w:color w:val="auto"/>
+          <w:u w:val="single"/>
+        </w:rPr>
+      </w:pPr>
+      <w:r>
+        <w:rPr>
+          <w:rStyle w:val="Emphaseintense"/>
+          <w:i w:val="0"/>
+          <w:color w:val="auto"/>
+          <w:u w:val="single"/>
+        </w:rPr>
+        <w:t>Tentative d’attaque par dictionnaire :</w:t>
+      </w:r>
+    </w:p>
+    <w:p>
+      <w:pPr>
+        <w:rPr>
+          <w:iCs/>
+        </w:rPr>
+      </w:pPr>
+      <w:r>
+        <w:rPr>
+          <w:iCs/>
+        </w:rPr>
+        <w:t xml:space="preserve">Nous utilisons la fonction </w:t>
+      </w:r>
+      <w:proofErr w:type="spellStart"/>
+      <w:r>
+        <w:rPr>
+          <w:b/>
+          <w:iCs/>
+        </w:rPr>
+        <w:t>diction</w:t>
+      </w:r>
+      <w:r>
+        <w:rPr>
+          <w:b/>
+          <w:iCs/>
+        </w:rPr>
+        <w:t>ary</w:t>
+      </w:r>
+      <w:proofErr w:type="spellEnd"/>
+      <w:r>
+        <w:rPr>
+          <w:b/>
+          <w:iCs/>
+        </w:rPr>
+        <w:t xml:space="preserve"> </w:t>
+      </w:r>
+      <w:r>
+        <w:rPr>
+          <w:iCs/>
+        </w:rPr>
+        <w:t xml:space="preserve">pour ouvrir le fichier </w:t>
+      </w:r>
+      <w:proofErr w:type="spellStart"/>
+      <w:r>
+        <w:rPr>
+          <w:iCs/>
+        </w:rPr>
+        <w:t>dico_mini_fr</w:t>
+      </w:r>
+      <w:proofErr w:type="spellEnd"/>
+      <w:r>
+        <w:rPr>
+          <w:iCs/>
+        </w:rPr>
+        <w:t xml:space="preserve"> et tester </w:t>
+      </w:r>
+      <w:r>
+        <w:rPr>
+          <w:iCs/>
+        </w:rPr>
+        <w:t>l’occurrence des mots de passe présents dans le fichier shadow.</w:t>
+      </w:r>
+    </w:p>
+    <w:p>
+      <w:pPr>
+        <w:keepNext/>
+      </w:pPr>
+      <w:r>
+        <w:rPr>
+          <w:noProof/>
+        </w:rPr>
+        <w:drawing>
+          <wp:inline distT="0" distB="0" distL="0" distR="0" wp14:anchorId="6EBED0A8" wp14:editId="2469BC75">
+            <wp:extent cx="5760720" cy="1273810"/>
+            <wp:effectExtent l="0" t="0" r="0" b="2540"/>
+            <wp:docPr id="1" name="Image 1"/>
+            <wp:cNvGraphicFramePr>
+              <a:graphicFrameLocks xmlns:a="http://schemas.openxmlformats.org/drawingml/2006/main" noChangeAspect="1"/>
+            </wp:cNvGraphicFramePr>
+            <a:graphic xmlns:a="http://schemas.openxmlformats.org/drawingml/2006/main">
+              <a:graphicData uri="http://schemas.openxmlformats.org/drawingml/2006/picture">
+                <pic:pic xmlns:pic="http://schemas.openxmlformats.org/drawingml/2006/picture">
+                  <pic:nvPicPr>
+                    <pic:cNvPr id="1" name=""/>
+                    <pic:cNvPicPr/>
+                  </pic:nvPicPr>
+                  <pic:blipFill>
+                    <a:blip r:embed="rId9"/>
+                    <a:stretch>
+                      <a:fillRect/>
+                    </a:stretch>
+                  </pic:blipFill>
+                  <pic:spPr>
+                    <a:xfrm>
+                      <a:off x="0" y="0"/>
+                      <a:ext cx="5760720" cy="1273810"/>
+                    </a:xfrm>
+                    <a:prstGeom prst="rect">
+                      <a:avLst/>
+                    </a:prstGeom>
+                  </pic:spPr>
+                </pic:pic>
+              </a:graphicData>
+            </a:graphic>
+          </wp:inline>
+        </w:drawing>
+      </w:r>
+    </w:p>
+    <w:p>
+      <w:pPr>
+        <w:pStyle w:val="Lgende"/>
+        <w:rPr>
+          <w:iCs w:val="0"/>
+        </w:rPr>
+      </w:pPr>
+      <w:r>
+        <w:t xml:space="preserve">Figure </w:t>
+      </w:r>
+      <w:r>
+        <w:fldChar w:fldCharType="begin"/>
+      </w:r>
+      <w:r>
+        <w:instrText xml:space="preserve"> SEQ Figure \* ARABIC </w:instrText>
+      </w:r>
+      <w:r>
+        <w:fldChar w:fldCharType="separate"/>
+      </w:r>
+      <w:r>
+        <w:rPr>
+          <w:noProof/>
+        </w:rPr>
+        <w:t>2</w:t>
+      </w:r>
+      <w:r>
+        <w:rPr>
+          <w:noProof/>
+        </w:rPr>
+        <w:fldChar w:fldCharType="end"/>
+      </w:r>
+      <w:r>
+        <w:t xml:space="preserve"> - Fonction </w:t>
+      </w:r>
+      <w:proofErr w:type="spellStart"/>
+      <w:r>
+        <w:t>dictionary</w:t>
+      </w:r>
+      <w:proofErr w:type="spellEnd"/>
+    </w:p>
+    <w:p>
+      <w:pPr>
+        <w:rPr>
+          <w:iCs/>
+        </w:rPr>
+      </w:pPr>
+      <w:r>
+        <w:rPr>
+          <w:iCs/>
+        </w:rPr>
+        <w:lastRenderedPageBreak/>
+        <w:t xml:space="preserve">Cette fonction fait appel à la classe : </w:t>
+      </w:r>
+      <w:proofErr w:type="spellStart"/>
+      <w:r>
+        <w:rPr>
+          <w:b/>
+          <w:iCs/>
+        </w:rPr>
+        <w:t>Account</w:t>
+      </w:r>
+      <w:proofErr w:type="spellEnd"/>
+      <w:r>
+        <w:rPr>
+          <w:iCs/>
+        </w:rPr>
+        <w:t xml:space="preserve"> qui permet de récupérer le nom de l’utilisateur, son mot de passe </w:t>
+      </w:r>
+      <w:proofErr w:type="spellStart"/>
+      <w:r>
+        <w:rPr>
+          <w:iCs/>
+        </w:rPr>
+        <w:t>hashé</w:t>
+      </w:r>
+      <w:proofErr w:type="spellEnd"/>
+      <w:r>
+        <w:rPr>
+          <w:iCs/>
+        </w:rPr>
+        <w:t xml:space="preserve"> et d’écrire dans un fichier texte les résultats de notre tentative de déchiffrement.</w:t>
+      </w:r>
+    </w:p>
+    <w:p>
+      <w:pPr>
+        <w:keepNext/>
+      </w:pPr>
+      <w:r>
+        <w:rPr>
+          <w:noProof/>
+        </w:rPr>
+        <w:drawing>
+          <wp:inline distT="0" distB="0" distL="0" distR="0" wp14:anchorId="52F7AB1A" wp14:editId="18D5D510">
+            <wp:extent cx="2333407" cy="2266950"/>
+            <wp:effectExtent l="0" t="0" r="0" b="0"/>
+            <wp:docPr id="3" name="Image 3"/>
+            <wp:cNvGraphicFramePr>
+              <a:graphicFrameLocks xmlns:a="http://schemas.openxmlformats.org/drawingml/2006/main" noChangeAspect="1"/>
+            </wp:cNvGraphicFramePr>
+            <a:graphic xmlns:a="http://schemas.openxmlformats.org/drawingml/2006/main">
+              <a:graphicData uri="http://schemas.openxmlformats.org/drawingml/2006/picture">
+                <pic:pic xmlns:pic="http://schemas.openxmlformats.org/drawingml/2006/picture">
+                  <pic:nvPicPr>
+                    <pic:cNvPr id="1" name=""/>
+                    <pic:cNvPicPr/>
+                  </pic:nvPicPr>
+                  <pic:blipFill>
+                    <a:blip r:embed="rId10"/>
+                    <a:stretch>
+                      <a:fillRect/>
+                    </a:stretch>
+                  </pic:blipFill>
+                  <pic:spPr>
+                    <a:xfrm>
+                      <a:off x="0" y="0"/>
+                      <a:ext cx="2348041" cy="2281167"/>
+                    </a:xfrm>
+                    <a:prstGeom prst="rect">
+                      <a:avLst/>
+                    </a:prstGeom>
+                  </pic:spPr>
+                </pic:pic>
+              </a:graphicData>
+            </a:graphic>
+          </wp:inline>
+        </w:drawing>
+      </w:r>
+    </w:p>
+    <w:p>
+      <w:pPr>
+        <w:pStyle w:val="Lgende"/>
+      </w:pPr>
+      <w:r>
+        <w:t xml:space="preserve">Figure </w:t>
+      </w:r>
+      <w:r>
+        <w:fldChar w:fldCharType="begin"/>
+      </w:r>
+      <w:r>
+        <w:instrText xml:space="preserve"> SEQ Figure \* ARABIC </w:instrText>
+      </w:r>
+      <w:r>
+        <w:fldChar w:fldCharType="separate"/>
+      </w:r>
+      <w:r>
+        <w:rPr>
+          <w:noProof/>
+        </w:rPr>
+        <w:t>3</w:t>
+      </w:r>
+      <w:r>
+        <w:rPr>
+          <w:noProof/>
+        </w:rPr>
+        <w:fldChar w:fldCharType="end"/>
+      </w:r>
+      <w:r>
+        <w:t xml:space="preserve"> - Classe </w:t>
+      </w:r>
+      <w:proofErr w:type="spellStart"/>
+      <w:r>
+        <w:t>Account</w:t>
+      </w:r>
+      <w:proofErr w:type="spellEnd"/>
+    </w:p>
+    <w:p/>
+    <w:p>
+      <w:r>
+        <w:t xml:space="preserve">Dans la fonction </w:t>
+      </w:r>
+      <w:proofErr w:type="spellStart"/>
+      <w:r>
+        <w:t>dictionary</w:t>
+      </w:r>
+      <w:proofErr w:type="spellEnd"/>
+      <w:r>
+        <w:t xml:space="preserve">, nous ouvrons le fichier </w:t>
+      </w:r>
+      <w:proofErr w:type="spellStart"/>
+      <w:r>
+        <w:rPr>
+          <w:b/>
+        </w:rPr>
+        <w:t>dico_mini_fr</w:t>
+      </w:r>
+      <w:proofErr w:type="spellEnd"/>
+      <w:r>
+        <w:t xml:space="preserve"> avec l’expression                       </w:t>
+      </w:r>
+      <w:proofErr w:type="gramStart"/>
+      <w:r>
+        <w:t xml:space="preserve">   </w:t>
+      </w:r>
+      <w:r>
+        <w:rPr>
+          <w:b/>
+        </w:rPr>
+        <w:t>«</w:t>
+      </w:r>
+      <w:proofErr w:type="gramEnd"/>
+      <w:r>
+        <w:rPr>
+          <w:b/>
+        </w:rPr>
+        <w:t> </w:t>
+      </w:r>
+      <w:proofErr w:type="spellStart"/>
+      <w:r>
+        <w:rPr>
+          <w:b/>
+        </w:rPr>
+        <w:t>with</w:t>
+      </w:r>
+      <w:proofErr w:type="spellEnd"/>
+      <w:r>
+        <w:rPr>
+          <w:b/>
+        </w:rPr>
+        <w:t xml:space="preserve"> open(dict-file) as </w:t>
+      </w:r>
+      <w:proofErr w:type="spellStart"/>
+      <w:r>
+        <w:rPr>
+          <w:b/>
+        </w:rPr>
+        <w:t>fileobj</w:t>
+      </w:r>
+      <w:proofErr w:type="spellEnd"/>
+      <w:r>
+        <w:t xml:space="preserve"> </w:t>
+      </w:r>
+      <w:r>
+        <w:rPr>
+          <w:b/>
+        </w:rPr>
+        <w:t>»</w:t>
+      </w:r>
+      <w:r>
+        <w:t xml:space="preserve">. </w:t>
+      </w:r>
+    </w:p>
+    <w:p>
+      <w:r>
+        <w:t xml:space="preserve">Une fois le fichier ouvert, nous le parcourons ligne par ligne avec l’expression : </w:t>
+      </w:r>
+      <w:r>
+        <w:rPr>
+          <w:b/>
+        </w:rPr>
+        <w:t xml:space="preserve">« for line in </w:t>
+      </w:r>
+      <w:proofErr w:type="spellStart"/>
+      <w:r>
+        <w:rPr>
+          <w:b/>
+        </w:rPr>
+        <w:t>fileobj</w:t>
+      </w:r>
+      <w:proofErr w:type="spellEnd"/>
+      <w:r>
+        <w:rPr>
+          <w:b/>
+        </w:rPr>
+        <w:t> »</w:t>
+      </w:r>
+      <w:r>
+        <w:t>, puis pour chacune de ces lignes, nous encodons son contenu en md5 et le comparons au mot de passe chiffré de chaque utilisateur.</w:t>
+      </w:r>
+    </w:p>
+    <w:p>
+      <w:r>
+        <w:t xml:space="preserve">Si la comparaison s’avère vraie, </w:t>
+      </w:r>
+      <w:r>
+        <w:t>nous affichons dans la console le résultat et l</w:t>
+      </w:r>
+      <w:r>
+        <w:t xml:space="preserve">’écrivons dans le fichier de sortie </w:t>
+      </w:r>
+      <w:r>
+        <w:rPr>
+          <w:b/>
+        </w:rPr>
+        <w:t>« outpout.txt »,</w:t>
+      </w:r>
+      <w:r>
+        <w:t xml:space="preserve"> sinon nous affichons que le déchiffrage s’est avéré être un échec. </w:t>
+      </w:r>
+    </w:p>
+    <w:p>
+      <w:r>
+        <w:t xml:space="preserve">Le temps de traitement </w:t>
+      </w:r>
+      <w:r>
+        <w:t>pour le déchiffrement de chaque mot de passe est également affiché dans la console et écrit dans le fichier outpout.txt.</w:t>
+      </w:r>
+    </w:p>
+    <w:p/>
+    <w:p>
+      <w:r>
+        <w:t xml:space="preserve">Ainsi, grâce à la méthode d’attaque par dictionnaire, nous avons découvert 2 mots de passe dissimulés dans le fichier shadow : </w:t>
+      </w:r>
+    </w:p>
+    <w:p>
+      <w:pPr>
+        <w:pStyle w:val="Paragraphedeliste"/>
+        <w:numPr>
+          <w:ilvl w:val="0"/>
+          <w:numId w:val="5"/>
+        </w:numPr>
+      </w:pPr>
+      <w:r>
+        <w:t>Utilisateur</w:t>
+      </w:r>
+      <w:r>
+        <w:t xml:space="preserve"> : </w:t>
+      </w:r>
+      <w:r>
+        <w:t xml:space="preserve"> ROOT / </w:t>
+      </w:r>
+      <w:proofErr w:type="spellStart"/>
+      <w:r>
+        <w:t>Mdp</w:t>
+      </w:r>
+      <w:proofErr w:type="spellEnd"/>
+      <w:r>
+        <w:t xml:space="preserve"> : </w:t>
+      </w:r>
+      <w:r>
+        <w:t>t3_p@hEN_v12</w:t>
+      </w:r>
+    </w:p>
+    <w:p>
+      <w:pPr>
+        <w:pStyle w:val="Paragraphedeliste"/>
+        <w:numPr>
+          <w:ilvl w:val="0"/>
+          <w:numId w:val="5"/>
+        </w:numPr>
+      </w:pPr>
+      <w:r>
+        <w:t>Utilisateur</w:t>
+      </w:r>
+      <w:r>
+        <w:t xml:space="preserve"> : </w:t>
+      </w:r>
+      <w:r>
+        <w:t xml:space="preserve">GISELLE / </w:t>
+      </w:r>
+      <w:proofErr w:type="spellStart"/>
+      <w:r>
+        <w:t>Mdp</w:t>
+      </w:r>
+      <w:proofErr w:type="spellEnd"/>
+      <w:r>
+        <w:t xml:space="preserve"> : </w:t>
+      </w:r>
+      <w:proofErr w:type="spellStart"/>
+      <w:r>
+        <w:t>brazil</w:t>
+      </w:r>
+      <w:proofErr w:type="spellEnd"/>
+    </w:p>
+    <w:p>
+      <w:r>
+        <w:t>Le mot de passe de l’utilisateur FRED n’est pas contenu dans le dictionnaire. Les autres mots de passe n’étaient pas extractibles du fichier shadow.</w:t>
+      </w:r>
+    </w:p>
+    <w:p/>
+    <w:p/>
+    <w:p/>
+    <w:p/>
+    <w:p/>
+    <w:p>
+      <w:r>
+        <w:lastRenderedPageBreak/>
+        <w:t xml:space="preserve">Ainsi, notre programme affiche dans la console : </w:t>
+      </w:r>
+    </w:p>
+    <w:p>
+      <w:pPr>
+        <w:keepNext/>
+      </w:pPr>
+      <w:r>
+        <w:rPr>
+          <w:noProof/>
+        </w:rPr>
+        <w:drawing>
+          <wp:inline distT="0" distB="0" distL="0" distR="0" wp14:anchorId="503689E3" wp14:editId="5608D32F">
+            <wp:extent cx="5760720" cy="2794635"/>
+            <wp:effectExtent l="0" t="0" r="0" b="5715"/>
+            <wp:docPr id="4" name="Image 4"/>
+            <wp:cNvGraphicFramePr>
+              <a:graphicFrameLocks xmlns:a="http://schemas.openxmlformats.org/drawingml/2006/main" noChangeAspect="1"/>
+            </wp:cNvGraphicFramePr>
+            <a:graphic xmlns:a="http://schemas.openxmlformats.org/drawingml/2006/main">
+              <a:graphicData uri="http://schemas.openxmlformats.org/drawingml/2006/picture">
+                <pic:pic xmlns:pic="http://schemas.openxmlformats.org/drawingml/2006/picture">
+                  <pic:nvPicPr>
+                    <pic:cNvPr id="1" name=""/>
+                    <pic:cNvPicPr/>
+                  </pic:nvPicPr>
+                  <pic:blipFill>
+                    <a:blip r:embed="rId11"/>
+                    <a:stretch>
+                      <a:fillRect/>
+                    </a:stretch>
+                  </pic:blipFill>
+                  <pic:spPr>
+                    <a:xfrm>
+                      <a:off x="0" y="0"/>
+                      <a:ext cx="5760720" cy="2794635"/>
+                    </a:xfrm>
+                    <a:prstGeom prst="rect">
+                      <a:avLst/>
+                    </a:prstGeom>
+                  </pic:spPr>
+                </pic:pic>
+              </a:graphicData>
+            </a:graphic>
+          </wp:inline>
+        </w:drawing>
+      </w:r>
+    </w:p>
+    <w:p>
+      <w:pPr>
+        <w:pStyle w:val="Lgende"/>
+      </w:pPr>
+      <w:r>
+        <w:t xml:space="preserve">Figure </w:t>
+      </w:r>
+      <w:r>
+        <w:fldChar w:fldCharType="begin"/>
+      </w:r>
+      <w:r>
+        <w:instrText xml:space="preserve"> SEQ Figure \* ARABIC </w:instrText>
+      </w:r>
+      <w:r>
+        <w:fldChar w:fldCharType="separate"/>
+      </w:r>
+      <w:r>
+        <w:rPr>
+          <w:noProof/>
+        </w:rPr>
+        <w:t>4</w:t>
+      </w:r>
+      <w:r>
+        <w:rPr>
+          <w:noProof/>
+        </w:rPr>
+        <w:fldChar w:fldCharType="end"/>
+      </w:r>
+      <w:r>
+        <w:t xml:space="preserve"> - Programme shadowBreaker - attaque par dictionnaire</w:t>
+      </w:r>
+    </w:p>
+    <w:p/>
+    <w:p>
+      <w:r>
+        <w:t>Et écrit dans le fichier outpout.txt les informations suivantes :</w:t>
+      </w:r>
+    </w:p>
+    <w:p>
+      <w:pPr>
+        <w:keepNext/>
+      </w:pPr>
+      <w:r>
+        <w:rPr>
+          <w:noProof/>
+        </w:rPr>
+        <w:drawing>
+          <wp:inline distT="0" distB="0" distL="0" distR="0" wp14:anchorId="35A7234A" wp14:editId="51B96F64">
+            <wp:extent cx="5760720" cy="418465"/>
+            <wp:effectExtent l="0" t="0" r="0" b="635"/>
+            <wp:docPr id="5" name="Image 5"/>
+            <wp:cNvGraphicFramePr>
+              <a:graphicFrameLocks xmlns:a="http://schemas.openxmlformats.org/drawingml/2006/main" noChangeAspect="1"/>
+            </wp:cNvGraphicFramePr>
+            <a:graphic xmlns:a="http://schemas.openxmlformats.org/drawingml/2006/main">
+              <a:graphicData uri="http://schemas.openxmlformats.org/drawingml/2006/picture">
+                <pic:pic xmlns:pic="http://schemas.openxmlformats.org/drawingml/2006/picture">
+                  <pic:nvPicPr>
+                    <pic:cNvPr id="1" name=""/>
+                    <pic:cNvPicPr/>
+                  </pic:nvPicPr>
+                  <pic:blipFill>
+                    <a:blip r:embed="rId12"/>
+                    <a:stretch>
+                      <a:fillRect/>
+                    </a:stretch>
+                  </pic:blipFill>
+                  <pic:spPr>
+                    <a:xfrm>
+                      <a:off x="0" y="0"/>
+                      <a:ext cx="5760720" cy="418465"/>
+                    </a:xfrm>
+                    <a:prstGeom prst="rect">
+                      <a:avLst/>
+                    </a:prstGeom>
+                  </pic:spPr>
+                </pic:pic>
+              </a:graphicData>
+            </a:graphic>
+          </wp:inline>
+        </w:drawing>
+      </w:r>
+    </w:p>
+    <w:p>
+      <w:pPr>
+        <w:pStyle w:val="Lgende"/>
+      </w:pPr>
+      <w:r>
+        <w:t xml:space="preserve">Figure </w:t>
+      </w:r>
+      <w:r>
+        <w:fldChar w:fldCharType="begin"/>
+      </w:r>
+      <w:r>
+        <w:instrText xml:space="preserve"> SEQ Figure \* ARABIC </w:instrText>
+      </w:r>
+      <w:r>
+        <w:fldChar w:fldCharType="separate"/>
+      </w:r>
+      <w:r>
+        <w:rPr>
+          <w:noProof/>
+        </w:rPr>
+        <w:t>5</w:t>
+      </w:r>
+      <w:r>
+        <w:rPr>
+          <w:noProof/>
+        </w:rPr>
+        <w:fldChar w:fldCharType="end"/>
+      </w:r>
+      <w:r>
+        <w:t xml:space="preserve"> - fichier outpout.txt - attaque par dictionnaire</w:t>
+      </w:r>
+    </w:p>
+    <w:p/>
+    <w:p/>
+    <w:p/>
+    <w:p/>
+    <w:p/>
+    <w:p/>
+    <w:p/>
+    <w:p/>
+    <w:p/>
+    <w:p/>
+    <w:p/>
+    <w:p/>
+    <w:p/>
+    <w:p>
+      <w:pPr>
+        <w:pStyle w:val="Titre2"/>
+      </w:pPr>
+      <w:r>
+        <w:lastRenderedPageBreak/>
+        <w:t xml:space="preserve">Comparaison des résultats de la méthode BruteForce et Dictionnaire : </w:t>
+      </w:r>
+    </w:p>
+    <w:p/>
+    <w:p>
+      <w:r>
+        <w:t xml:space="preserve">La méthode BruteForce nous a permis </w:t>
+      </w:r>
+      <w:r>
+        <w:t xml:space="preserve">de découvrir trois mots de passes extraits du fichier shadow, ce qui était le maximum, puisque les trois autres ne s’avéraient pas être extractibles. </w:t>
+      </w:r>
+    </w:p>
+    <w:p>
+      <w:r>
+        <w:t>En revanche, la méthode d’attaque par dictionnaire ne nous a permis d’en déchiffrer que deux sur les trois possibles. Néanmoins, elle s’est avérée bien plus rapide, car l’exécution du script n’as pris qu’une seconde contre plusieurs heures.</w:t>
+      </w:r>
+    </w:p>
+    <w:p>
+      <w:r>
+        <w:t xml:space="preserve">Ainsi, l’attaque par BruteForce est nettement plus efficace si l’on prête attentions au nombre de résultats, mais bien moins </w:t>
+      </w:r>
+      <w:r>
+        <w:t>en termes de</w:t>
+      </w:r>
+      <w:r>
+        <w:t xml:space="preserve"> performances et d’optimisation du</w:t>
+      </w:r>
+      <w:r>
+        <w:t xml:space="preserve"> temps.</w:t>
+      </w:r>
+    </w:p>
+    <w:p/>
+    <w:p>
+      <w:pPr>
+        <w:pStyle w:val="Titre2"/>
+      </w:pPr>
+      <w:r>
+        <w:t>Avis, remarques, interrogations</w:t>
+      </w:r>
+    </w:p>
+    <w:p/>
+    <w:p>
+      <w:r>
+        <w:t>Concernant notre développement, nous avons rencontré des difficultés quant à l’optimisation de notre BruteForce, nous avons au fil de la phase de développement, gagné peu de temps d’exécution ; néanmoins les résultats étaient présents et notre attaque a fonctionnée.</w:t>
+      </w:r>
+    </w:p>
+    <w:p>
+      <w:r>
+        <w:t>L’attaque par dictionnaire s’est avérée relativement simple et étonnement efficace en termes de temps, nous le supposions, mais pas autant.</w:t>
+      </w:r>
+    </w:p>
+    <w:p>
+      <w:r>
+        <w:t xml:space="preserve">Ce TP fu très instructif, </w:t>
+      </w:r>
+      <w:r>
+        <w:t>soulevant de grandes questions d’optimisation et de temps de traitement, en espérant pouvoir gagner en temps d’exécution par le futur.</w:t>
+      </w:r>
+    </w:p>
+    <w:p/>
+    <w:p/>
+    <w:p>
+      <w:r>
+        <w:t>Nous vous joignons notre code source contenant les fichiers suivants :</w:t>
+      </w:r>
+    </w:p>
+    <w:p>
+      <w:pPr>
+        <w:pStyle w:val="Paragraphedeliste"/>
+        <w:numPr>
+          <w:ilvl w:val="0"/>
+          <w:numId w:val="5"/>
+        </w:numPr>
+      </w:pPr>
+      <w:r>
+        <w:t>shadow.txt</w:t>
+      </w:r>
+    </w:p>
+    <w:p>
+      <w:pPr>
+        <w:pStyle w:val="Paragraphedeliste"/>
+        <w:numPr>
+          <w:ilvl w:val="0"/>
+          <w:numId w:val="5"/>
+        </w:numPr>
+      </w:pPr>
+      <w:r>
+        <w:t>dico_mini_fr.txt</w:t>
+      </w:r>
+    </w:p>
+    <w:p>
+      <w:pPr>
+        <w:pStyle w:val="Paragraphedeliste"/>
+        <w:numPr>
+          <w:ilvl w:val="0"/>
+          <w:numId w:val="5"/>
+        </w:numPr>
+      </w:pPr>
+      <w:r>
+        <w:t>outpout.txt</w:t>
+      </w:r>
+    </w:p>
+    <w:p>
+      <w:pPr>
+        <w:pStyle w:val="Paragraphedeliste"/>
+        <w:numPr>
+          <w:ilvl w:val="0"/>
+          <w:numId w:val="5"/>
+        </w:numPr>
+      </w:pPr>
+      <w:r>
+        <w:t xml:space="preserve">shadowBreaker.py </w:t>
+      </w:r>
+    </w:p>
+    <w:p>
+      <w:pPr>
+        <w:pStyle w:val="Paragraphedeliste"/>
+        <w:numPr>
+          <w:ilvl w:val="0"/>
+          <w:numId w:val="5"/>
+        </w:numPr>
+      </w:pPr>
+      <w:r>
+        <w:t>README.txt</w:t>
+      </w:r>
+    </w:p>
+    <w:p>
       <w:bookmarkStart w:id="0" w:name="_GoBack"/>
       <w:bookmarkEnd w:id="0"/>
     </w:p>
-    <w:p>
-      <w:pPr>
-        <w:rPr>
-          <w:rStyle w:val="Emphaseintense"/>
-          <w:i w:val="0"/>
-          <w:color w:val="auto"/>
-        </w:rPr>
-      </w:pPr>
-    </w:p>
-    <w:p>
-      <w:pPr>
-        <w:rPr>
-          <w:rStyle w:val="Emphaseintense"/>
-        </w:rPr>
-      </w:pPr>
-      <w:r>
-        <w:rPr>
-          <w:rStyle w:val="Emphaseintense"/>
-        </w:rPr>
-        <w:t>Mise en œuvre du script</w:t>
-      </w:r>
-      <w:r>
-        <w:rPr>
-          <w:rStyle w:val="Emphaseintense"/>
-        </w:rPr>
-        <w:t xml:space="preserve"> </w:t>
-      </w:r>
-    </w:p>
     <w:sectPr>
-      <w:headerReference w:type="default" r:id="rId8"/>
+      <w:headerReference w:type="default" r:id="rId13"/>
       <w:pgSz w:w="11906" w:h="16838"/>
       <w:pgMar w:top="1417" w:right="1417" w:bottom="1417" w:left="1417" w:header="708" w:footer="708" w:gutter="0"/>
       <w:cols w:space="708"/>
@@ -913,6 +2600,7 @@
         <w:dataBinding w:prefixMappings="xmlns:ns0='http://schemas.openxmlformats.org/package/2006/metadata/core-properties' xmlns:ns1='http://purl.org/dc/elements/1.1/'" w:xpath="/ns0:coreProperties[1]/ns1:title[1]" w:storeItemID="{6C3C8BC8-F283-45AE-878A-BAB7291924A1}"/>
         <w:text/>
       </w:sdtPr>
+      <w:sdtEndPr/>
       <w:sdtContent>
         <w:r>
           <w:rPr>
@@ -955,6 +2643,7 @@
           <w:calendar w:val="gregorian"/>
         </w:date>
       </w:sdtPr>
+      <w:sdtEndPr/>
       <w:sdtContent>
         <w:r>
           <w:rPr>
@@ -2516,6 +4205,25 @@
       </w:tcPr>
     </w:tblStylePr>
   </w:style>
+  <w:style w:type="paragraph" w:styleId="Lgende">
+    <w:name w:val="caption"/>
+    <w:basedOn w:val="Normal"/>
+    <w:next w:val="Normal"/>
+    <w:uiPriority w:val="35"/>
+    <w:unhideWhenUsed/>
+    <w:qFormat/>
+    <w:rsid w:val="00C868A6"/>
+    <w:pPr>
+      <w:spacing w:after="200" w:line="240" w:lineRule="auto"/>
+    </w:pPr>
+    <w:rPr>
+      <w:i/>
+      <w:iCs/>
+      <w:color w:val="44546A" w:themeColor="text2"/>
+      <w:sz w:val="18"/>
+      <w:szCs w:val="18"/>
+    </w:rPr>
+  </w:style>
 </w:styles>
 </file>
 
@@ -2597,7 +4305,7 @@
     <w:charset w:val="00"/>
     <w:family w:val="swiss"/>
     <w:pitch w:val="variable"/>
-    <w:sig w:usb0="E0002AFF" w:usb1="4000ACFF" w:usb2="00000001" w:usb3="00000000" w:csb0="000001FF" w:csb1="00000000"/>
+    <w:sig w:usb0="E0002AFF" w:usb1="C000247B" w:usb2="00000009" w:usb3="00000000" w:csb0="000001FF" w:csb1="00000000"/>
   </w:font>
   <w:font w:name="Courier New">
     <w:panose1 w:val="02070309020205020404"/>
@@ -2611,7 +4319,7 @@
     <w:charset w:val="00"/>
     <w:family w:val="roman"/>
     <w:pitch w:val="variable"/>
-    <w:sig w:usb0="E0002AFF" w:usb1="C0007843" w:usb2="00000009" w:usb3="00000000" w:csb0="000001FF" w:csb1="00000000"/>
+    <w:sig w:usb0="E0002EFF" w:usb1="C000785B" w:usb2="00000009" w:usb3="00000000" w:csb0="000001FF" w:csb1="00000000"/>
   </w:font>
   <w:font w:name="Wingdings">
     <w:panose1 w:val="05000000000000000000"/>
@@ -2632,7 +4340,7 @@
     <w:charset w:val="00"/>
     <w:family w:val="swiss"/>
     <w:pitch w:val="variable"/>
-    <w:sig w:usb0="A0002AEF" w:usb1="4000207B" w:usb2="00000000" w:usb3="00000000" w:csb0="000001FF" w:csb1="00000000"/>
+    <w:sig w:usb0="E0002AFF" w:usb1="C000247B" w:usb2="00000009" w:usb3="00000000" w:csb0="000001FF" w:csb1="00000000"/>
   </w:font>
   <w:font w:name="Bell MT">
     <w:panose1 w:val="02020503060305020303"/>
@@ -2657,11 +4365,16 @@
     <w:compatSetting w:name="enableOpenTypeFeatures" w:uri="http://schemas.microsoft.com/office/word" w:val="1"/>
     <w:compatSetting w:name="doNotFlipMirrorIndents" w:uri="http://schemas.microsoft.com/office/word" w:val="1"/>
     <w:compatSetting w:name="differentiateMultirowTableHeaders" w:uri="http://schemas.microsoft.com/office/word" w:val="1"/>
+    <w:compatSetting w:name="useWord2013TrackBottomHyphenation" w:uri="http://schemas.microsoft.com/office/word" w:val="1"/>
   </w:compat>
   <w:rsids>
     <w:rsidRoot w:val="00601EEB"/>
     <w:rsid w:val="00063459"/>
     <w:rsid w:val="00601EEB"/>
+    <w:rsid w:val="00913FD5"/>
+    <w:rsid w:val="00A05825"/>
+    <w:rsid w:val="00AB4580"/>
+    <w:rsid w:val="00D96BF1"/>
   </w:rsids>
   <m:mathPr>
     <m:mathFont m:val="Cambria Math"/>

</xml_diff>